<commit_message>
Plantilla CV 19DIC 8:28 pm
</commit_message>
<xml_diff>
--- a/UTPPrototipo/Plantillas/Plantilla1.docx
+++ b/UTPPrototipo/Plantillas/Plantilla1.docx
@@ -150,7 +150,7 @@
       <w:hyperlink r:id="rId7" w:history="1">
         <w:r>
           <w:rPr>
-            <w:rStyle w:val="Hipervnculo"/>
+            <w:rStyle w:val="Hyperlink"/>
             <w:rFonts w:ascii="Arial" w:hAnsi="Arial" w:cs="Arial"/>
             <w:sz w:val="22"/>
             <w:lang w:val="es-PE"/>
@@ -179,7 +179,7 @@
       <w:hyperlink r:id="rId8" w:history="1">
         <w:r>
           <w:rPr>
-            <w:rStyle w:val="Hipervnculo"/>
+            <w:rStyle w:val="Hyperlink"/>
             <w:rFonts w:ascii="Arial" w:hAnsi="Arial" w:cs="Arial"/>
             <w:sz w:val="22"/>
             <w:lang w:val="es-PE"/>
@@ -234,7 +234,7 @@
     </w:p>
     <w:p>
       <w:pPr>
-        <w:pStyle w:val="Sangradetextonormal"/>
+        <w:pStyle w:val="BodyTextIndent"/>
         <w:pBdr>
           <w:bottom w:val="single" w:sz="4" w:space="1" w:color="000080"/>
         </w:pBdr>
@@ -255,7 +255,7 @@
     </w:p>
     <w:p>
       <w:pPr>
-        <w:pStyle w:val="Sangradetextonormal"/>
+        <w:pStyle w:val="BodyTextIndent"/>
         <w:pBdr>
           <w:bottom w:val="single" w:sz="4" w:space="1" w:color="000080"/>
         </w:pBdr>
@@ -411,8 +411,6 @@
               </w:rPr>
               <w:t>. I</w:t>
             </w:r>
-            <w:bookmarkStart w:id="0" w:name="_GoBack"/>
-            <w:bookmarkEnd w:id="0"/>
             <w:r>
               <w:rPr>
                 <w:rFonts w:ascii="Arial" w:eastAsia="SimSun" w:hAnsi="Arial" w:cs="Arial"/>
@@ -469,7 +467,7 @@
     </w:tbl>
     <w:p>
       <w:pPr>
-        <w:pStyle w:val="Sangradetextonormal"/>
+        <w:pStyle w:val="BodyTextIndent"/>
         <w:pBdr>
           <w:bottom w:val="single" w:sz="4" w:space="1" w:color="000080"/>
         </w:pBdr>
@@ -488,7 +486,7 @@
     </w:p>
     <w:p>
       <w:pPr>
-        <w:pStyle w:val="Sangradetextonormal"/>
+        <w:pStyle w:val="BodyTextIndent"/>
         <w:pBdr>
           <w:bottom w:val="single" w:sz="4" w:space="1" w:color="000080"/>
         </w:pBdr>
@@ -507,7 +505,7 @@
     </w:p>
     <w:p>
       <w:pPr>
-        <w:pStyle w:val="Sangradetextonormal"/>
+        <w:pStyle w:val="BodyTextIndent"/>
         <w:pBdr>
           <w:bottom w:val="single" w:sz="4" w:space="1" w:color="000080"/>
         </w:pBdr>
@@ -601,7 +599,7 @@
           </w:tcPr>
           <w:p>
             <w:pPr>
-              <w:pStyle w:val="Sangradetextonormal"/>
+              <w:pStyle w:val="BodyTextIndent"/>
               <w:tabs>
                 <w:tab w:val="clear" w:pos="1230"/>
               </w:tabs>
@@ -633,7 +631,7 @@
           </w:tcPr>
           <w:p>
             <w:pPr>
-              <w:pStyle w:val="Sangradetextonormal"/>
+              <w:pStyle w:val="BodyTextIndent"/>
               <w:tabs>
                 <w:tab w:val="clear" w:pos="1230"/>
               </w:tabs>
@@ -730,7 +728,7 @@
           </w:p>
           <w:p>
             <w:pPr>
-              <w:pStyle w:val="Sangradetextonormal"/>
+              <w:pStyle w:val="BodyTextIndent"/>
               <w:tabs>
                 <w:tab w:val="clear" w:pos="1230"/>
               </w:tabs>
@@ -754,7 +752,7 @@
           </w:tcPr>
           <w:p>
             <w:pPr>
-              <w:pStyle w:val="Sangradetextonormal"/>
+              <w:pStyle w:val="BodyTextIndent"/>
               <w:tabs>
                 <w:tab w:val="clear" w:pos="1230"/>
               </w:tabs>
@@ -831,7 +829,7 @@
           </w:tcPr>
           <w:p>
             <w:pPr>
-              <w:pStyle w:val="Sangradetextonormal"/>
+              <w:pStyle w:val="BodyTextIndent"/>
               <w:tabs>
                 <w:tab w:val="clear" w:pos="1230"/>
               </w:tabs>
@@ -863,7 +861,7 @@
           </w:tcPr>
           <w:p>
             <w:pPr>
-              <w:pStyle w:val="Sangradetextonormal"/>
+              <w:pStyle w:val="BodyTextIndent"/>
               <w:tabs>
                 <w:tab w:val="clear" w:pos="1230"/>
               </w:tabs>
@@ -905,7 +903,7 @@
           </w:tcPr>
           <w:p>
             <w:pPr>
-              <w:pStyle w:val="Sangradetextonormal"/>
+              <w:pStyle w:val="BodyTextIndent"/>
               <w:tabs>
                 <w:tab w:val="clear" w:pos="1230"/>
               </w:tabs>
@@ -939,7 +937,7 @@
           </w:p>
           <w:p>
             <w:pPr>
-              <w:pStyle w:val="Sangradetextonormal"/>
+              <w:pStyle w:val="BodyTextIndent"/>
               <w:tabs>
                 <w:tab w:val="clear" w:pos="1230"/>
               </w:tabs>
@@ -958,7 +956,7 @@
     </w:tbl>
     <w:p>
       <w:pPr>
-        <w:pStyle w:val="Sangradetextonormal"/>
+        <w:pStyle w:val="BodyTextIndent"/>
         <w:tabs>
           <w:tab w:val="clear" w:pos="1230"/>
         </w:tabs>
@@ -973,7 +971,7 @@
     </w:p>
     <w:p>
       <w:pPr>
-        <w:pStyle w:val="Sangradetextonormal"/>
+        <w:pStyle w:val="BodyTextIndent"/>
         <w:tabs>
           <w:tab w:val="clear" w:pos="1230"/>
         </w:tabs>
@@ -988,7 +986,7 @@
     </w:p>
     <w:p>
       <w:pPr>
-        <w:pStyle w:val="Sangradetextonormal"/>
+        <w:pStyle w:val="BodyTextIndent"/>
         <w:pBdr>
           <w:bottom w:val="single" w:sz="4" w:space="1" w:color="000080"/>
         </w:pBdr>
@@ -1334,7 +1332,7 @@
           </w:p>
           <w:p>
             <w:pPr>
-              <w:pStyle w:val="Sangradetextonormal"/>
+              <w:pStyle w:val="BodyTextIndent"/>
               <w:numPr>
                 <w:ilvl w:val="0"/>
                 <w:numId w:val="10"/>
@@ -1398,7 +1396,7 @@
           </w:p>
           <w:p>
             <w:pPr>
-              <w:pStyle w:val="Sangradetextonormal"/>
+              <w:pStyle w:val="BodyTextIndent"/>
               <w:numPr>
                 <w:ilvl w:val="0"/>
                 <w:numId w:val="10"/>
@@ -1426,7 +1424,7 @@
           </w:p>
           <w:p>
             <w:pPr>
-              <w:pStyle w:val="Sangradetextonormal"/>
+              <w:pStyle w:val="BodyTextIndent"/>
               <w:numPr>
                 <w:ilvl w:val="0"/>
                 <w:numId w:val="10"/>
@@ -1454,7 +1452,7 @@
           </w:p>
           <w:p>
             <w:pPr>
-              <w:pStyle w:val="Sangradetextonormal"/>
+              <w:pStyle w:val="BodyTextIndent"/>
               <w:numPr>
                 <w:ilvl w:val="0"/>
                 <w:numId w:val="10"/>
@@ -1482,7 +1480,7 @@
           </w:p>
           <w:p>
             <w:pPr>
-              <w:pStyle w:val="Sangradetextonormal"/>
+              <w:pStyle w:val="BodyTextIndent"/>
               <w:numPr>
                 <w:ilvl w:val="0"/>
                 <w:numId w:val="10"/>
@@ -1510,7 +1508,7 @@
           </w:p>
           <w:p>
             <w:pPr>
-              <w:pStyle w:val="Sangradetextonormal"/>
+              <w:pStyle w:val="BodyTextIndent"/>
               <w:tabs>
                 <w:tab w:val="clear" w:pos="1230"/>
               </w:tabs>
@@ -1525,7 +1523,7 @@
           </w:p>
           <w:p>
             <w:pPr>
-              <w:pStyle w:val="Sangradetextonormal"/>
+              <w:pStyle w:val="BodyTextIndent"/>
               <w:tabs>
                 <w:tab w:val="clear" w:pos="1230"/>
               </w:tabs>
@@ -1791,7 +1789,7 @@
           </w:tcPr>
           <w:p>
             <w:pPr>
-              <w:pStyle w:val="Sangradetextonormal"/>
+              <w:pStyle w:val="BodyTextIndent"/>
               <w:numPr>
                 <w:ilvl w:val="0"/>
                 <w:numId w:val="10"/>
@@ -1823,7 +1821,7 @@
           </w:p>
           <w:p>
             <w:pPr>
-              <w:pStyle w:val="Sangradetextonormal"/>
+              <w:pStyle w:val="BodyTextIndent"/>
               <w:numPr>
                 <w:ilvl w:val="0"/>
                 <w:numId w:val="10"/>
@@ -1854,7 +1852,7 @@
           </w:p>
           <w:p>
             <w:pPr>
-              <w:pStyle w:val="Sangradetextonormal"/>
+              <w:pStyle w:val="BodyTextIndent"/>
               <w:tabs>
                 <w:tab w:val="clear" w:pos="1230"/>
               </w:tabs>
@@ -1872,7 +1870,7 @@
           </w:p>
           <w:p>
             <w:pPr>
-              <w:pStyle w:val="Sangradetextonormal"/>
+              <w:pStyle w:val="BodyTextIndent"/>
               <w:tabs>
                 <w:tab w:val="clear" w:pos="1230"/>
               </w:tabs>
@@ -1998,7 +1996,7 @@
           </w:tcPr>
           <w:p>
             <w:pPr>
-              <w:pStyle w:val="Sangradetextonormal"/>
+              <w:pStyle w:val="BodyTextIndent"/>
               <w:tabs>
                 <w:tab w:val="clear" w:pos="1230"/>
               </w:tabs>
@@ -2047,7 +2045,7 @@
           </w:tcPr>
           <w:p>
             <w:pPr>
-              <w:pStyle w:val="Sangradetextonormal"/>
+              <w:pStyle w:val="BodyTextIndent"/>
               <w:tabs>
                 <w:tab w:val="clear" w:pos="1230"/>
               </w:tabs>
@@ -2120,7 +2118,7 @@
           </w:tcPr>
           <w:p>
             <w:pPr>
-              <w:pStyle w:val="Sangradetextonormal"/>
+              <w:pStyle w:val="BodyTextIndent"/>
               <w:numPr>
                 <w:ilvl w:val="0"/>
                 <w:numId w:val="10"/>
@@ -2150,7 +2148,7 @@
           </w:p>
           <w:p>
             <w:pPr>
-              <w:pStyle w:val="Sangradetextonormal"/>
+              <w:pStyle w:val="BodyTextIndent"/>
               <w:numPr>
                 <w:ilvl w:val="0"/>
                 <w:numId w:val="10"/>
@@ -2180,7 +2178,7 @@
           </w:p>
           <w:p>
             <w:pPr>
-              <w:pStyle w:val="Sangradetextonormal"/>
+              <w:pStyle w:val="BodyTextIndent"/>
               <w:tabs>
                 <w:tab w:val="clear" w:pos="1230"/>
               </w:tabs>
@@ -2219,7 +2217,7 @@
     </w:tbl>
     <w:p>
       <w:pPr>
-        <w:pStyle w:val="Sangradetextonormal"/>
+        <w:pStyle w:val="BodyTextIndent"/>
         <w:pBdr>
           <w:bottom w:val="single" w:sz="4" w:space="0" w:color="000080"/>
         </w:pBdr>
@@ -2262,7 +2260,7 @@
     </w:p>
     <w:p>
       <w:pPr>
-        <w:pStyle w:val="Sangradetextonormal"/>
+        <w:pStyle w:val="BodyTextIndent"/>
         <w:pBdr>
           <w:bottom w:val="single" w:sz="4" w:space="0" w:color="000080"/>
         </w:pBdr>
@@ -2283,7 +2281,7 @@
     </w:p>
     <w:p>
       <w:pPr>
-        <w:pStyle w:val="Sangradetextonormal"/>
+        <w:pStyle w:val="BodyTextIndent"/>
         <w:pBdr>
           <w:bottom w:val="single" w:sz="4" w:space="0" w:color="000080"/>
         </w:pBdr>
@@ -2334,7 +2332,7 @@
           </w:tcPr>
           <w:p>
             <w:pPr>
-              <w:pStyle w:val="Sangradetextonormal"/>
+              <w:pStyle w:val="BodyTextIndent"/>
               <w:numPr>
                 <w:ilvl w:val="0"/>
                 <w:numId w:val="10"/>
@@ -2374,7 +2372,7 @@
           </w:p>
           <w:p>
             <w:pPr>
-              <w:pStyle w:val="Sangradetextonormal"/>
+              <w:pStyle w:val="BodyTextIndent"/>
               <w:numPr>
                 <w:ilvl w:val="0"/>
                 <w:numId w:val="10"/>
@@ -2414,7 +2412,7 @@
           </w:p>
           <w:p>
             <w:pPr>
-              <w:pStyle w:val="Sangradetextonormal"/>
+              <w:pStyle w:val="BodyTextIndent"/>
               <w:numPr>
                 <w:ilvl w:val="0"/>
                 <w:numId w:val="10"/>
@@ -2444,7 +2442,7 @@
           </w:p>
           <w:p>
             <w:pPr>
-              <w:pStyle w:val="Sangradetextonormal"/>
+              <w:pStyle w:val="BodyTextIndent"/>
               <w:numPr>
                 <w:ilvl w:val="0"/>
                 <w:numId w:val="10"/>
@@ -2474,7 +2472,7 @@
           </w:p>
           <w:p>
             <w:pPr>
-              <w:pStyle w:val="Sangradetextonormal"/>
+              <w:pStyle w:val="BodyTextIndent"/>
               <w:tabs>
                 <w:tab w:val="clear" w:pos="1230"/>
               </w:tabs>
@@ -2488,6 +2486,17 @@
               </w:rPr>
             </w:pPr>
           </w:p>
+          <w:p>
+            <w:pPr>
+              <w:jc w:val="center"/>
+              <w:rPr>
+                <w:rFonts w:eastAsia="SimSun"/>
+                <w:sz w:val="18"/>
+                <w:szCs w:val="18"/>
+                <w:lang w:val="es-PE" w:eastAsia="zh-CN"/>
+              </w:rPr>
+            </w:pPr>
+          </w:p>
         </w:tc>
       </w:tr>
     </w:tbl>
@@ -2497,12 +2506,373 @@
         <w:autoSpaceDE w:val="0"/>
         <w:autoSpaceDN w:val="0"/>
         <w:adjustRightInd w:val="0"/>
+        <w:jc w:val="center"/>
+        <w:outlineLvl w:val="0"/>
+        <w:rPr>
+          <w:rFonts w:ascii="Arial" w:hAnsi="Arial" w:cs="Arial"/>
+          <w:b/>
+          <w:bCs/>
+          <w:color w:val="595959" w:themeColor="text1" w:themeTint="A6"/>
+          <w:sz w:val="32"/>
+          <w:szCs w:val="18"/>
+          <w:lang w:val="es-PE"/>
+        </w:rPr>
+      </w:pPr>
+      <w:r>
+        <w:rPr>
+          <w:rFonts w:ascii="Arial" w:hAnsi="Arial" w:cs="Arial"/>
+          <w:b/>
+          <w:bCs/>
+          <w:color w:val="595959" w:themeColor="text1" w:themeTint="A6"/>
+          <w:sz w:val="32"/>
+          <w:szCs w:val="18"/>
+          <w:lang w:val="es-PE"/>
+        </w:rPr>
+        <w:t>&lt;-0002-NOMBRES&gt;&lt;*NOMBRES*&gt; &lt;-/NOMBRES&gt; &lt;-0003-APELLIDOS&gt;&lt;*APELLIDOS*&gt; &lt;-/APELLIDOS&gt;</w:t>
+      </w:r>
+    </w:p>
+    <w:p>
+      <w:pPr>
+        <w:jc w:val="center"/>
+        <w:rPr>
+          <w:rFonts w:ascii="Arial" w:hAnsi="Arial" w:cs="Arial"/>
+          <w:color w:val="595959" w:themeColor="text1" w:themeTint="A6"/>
+          <w:sz w:val="22"/>
+          <w:szCs w:val="18"/>
+          <w:lang w:val="es-PE"/>
+        </w:rPr>
+      </w:pPr>
+      <w:r>
+        <w:rPr>
+          <w:rFonts w:ascii="Arial" w:hAnsi="Arial" w:cs="Arial"/>
+          <w:color w:val="595959" w:themeColor="text1" w:themeTint="A6"/>
+          <w:sz w:val="22"/>
+          <w:szCs w:val="18"/>
+          <w:lang w:val="es-PE"/>
+        </w:rPr>
+        <w:t>&lt;-0008-Direccion&gt;&lt;*</w:t>
+      </w:r>
+      <w:proofErr w:type="spellStart"/>
+      <w:r>
+        <w:rPr>
+          <w:rFonts w:ascii="Arial" w:hAnsi="Arial" w:cs="Arial"/>
+          <w:color w:val="595959" w:themeColor="text1" w:themeTint="A6"/>
+          <w:sz w:val="22"/>
+          <w:szCs w:val="18"/>
+          <w:lang w:val="es-PE"/>
+        </w:rPr>
+        <w:t>Direccion</w:t>
+      </w:r>
+      <w:proofErr w:type="spellEnd"/>
+      <w:r>
+        <w:rPr>
+          <w:rFonts w:ascii="Arial" w:hAnsi="Arial" w:cs="Arial"/>
+          <w:color w:val="595959" w:themeColor="text1" w:themeTint="A6"/>
+          <w:sz w:val="22"/>
+          <w:szCs w:val="18"/>
+          <w:lang w:val="es-PE"/>
+        </w:rPr>
+        <w:t>*&gt;, &lt;-/0008-Direccion&gt;&lt;-0009-DireccionDistrito&gt;&lt;</w:t>
+      </w:r>
+      <w:r>
+        <w:rPr>
+          <w:rFonts w:ascii="Arial" w:hAnsi="Arial" w:cs="Arial"/>
+          <w:color w:val="595959" w:themeColor="text1" w:themeTint="A6"/>
+          <w:sz w:val="22"/>
+          <w:szCs w:val="18"/>
+          <w:lang w:val="es-PE"/>
+        </w:rPr>
+        <w:t xml:space="preserve"> </w:t>
+      </w:r>
+      <w:proofErr w:type="spellStart"/>
+      <w:r>
+        <w:rPr>
+          <w:rFonts w:ascii="Arial" w:hAnsi="Arial" w:cs="Arial"/>
+          <w:color w:val="595959" w:themeColor="text1" w:themeTint="A6"/>
+          <w:sz w:val="22"/>
+          <w:szCs w:val="18"/>
+          <w:lang w:val="es-PE"/>
+        </w:rPr>
+        <w:t>DireccionDistrito</w:t>
+      </w:r>
+      <w:proofErr w:type="spellEnd"/>
+      <w:r>
+        <w:rPr>
+          <w:rFonts w:ascii="Arial" w:hAnsi="Arial" w:cs="Arial"/>
+          <w:color w:val="595959" w:themeColor="text1" w:themeTint="A6"/>
+          <w:sz w:val="22"/>
+          <w:szCs w:val="18"/>
+          <w:lang w:val="es-PE"/>
+        </w:rPr>
+        <w:t xml:space="preserve"> &gt;&lt;-/0009-DireccionDistrito&gt; </w:t>
+      </w:r>
+      <w:r>
+        <w:rPr>
+          <w:rFonts w:ascii="Arial" w:hAnsi="Arial" w:cs="Arial"/>
+          <w:color w:val="595959" w:themeColor="text1" w:themeTint="A6"/>
+          <w:sz w:val="22"/>
+          <w:szCs w:val="18"/>
+          <w:lang w:val="es-PE"/>
+        </w:rPr>
+        <w:t xml:space="preserve">| </w:t>
+      </w:r>
+      <w:r>
+        <w:rPr>
+          <w:rFonts w:ascii="Arial" w:hAnsi="Arial" w:cs="Arial"/>
+          <w:color w:val="595959" w:themeColor="text1" w:themeTint="A6"/>
+          <w:sz w:val="22"/>
+          <w:lang w:val="es-PE"/>
+        </w:rPr>
+        <w:t>&lt;-0015-TelefonoCelular&gt;&lt;*TelefonoCelular*&gt;&lt;-/0015-TelefonoCelular&gt;</w:t>
+      </w:r>
+      <w:r>
+        <w:rPr>
+          <w:rFonts w:ascii="Arial" w:hAnsi="Arial" w:cs="Arial"/>
+          <w:color w:val="595959" w:themeColor="text1" w:themeTint="A6"/>
+          <w:sz w:val="22"/>
+          <w:lang w:val="es-PE"/>
+        </w:rPr>
+        <w:t xml:space="preserve"> </w:t>
+      </w:r>
+      <w:r>
+        <w:rPr>
+          <w:rFonts w:ascii="Arial" w:hAnsi="Arial" w:cs="Arial"/>
+          <w:color w:val="595959" w:themeColor="text1" w:themeTint="A6"/>
+          <w:sz w:val="22"/>
+          <w:szCs w:val="18"/>
+          <w:lang w:val="es-PE"/>
+        </w:rPr>
+        <w:t xml:space="preserve">| </w:t>
+      </w:r>
+      <w:r>
+        <w:rPr>
+          <w:rFonts w:ascii="Arial" w:hAnsi="Arial" w:cs="Arial"/>
+          <w:color w:val="595959" w:themeColor="text1" w:themeTint="A6"/>
+          <w:sz w:val="22"/>
+          <w:szCs w:val="18"/>
+          <w:lang w:val="es-PE"/>
+        </w:rPr>
+        <w:t>&lt;-0012-CorreoElectronico&gt;</w:t>
+      </w:r>
+      <w:r>
+        <w:rPr>
+          <w:rFonts w:ascii="Arial" w:hAnsi="Arial" w:cs="Arial"/>
+          <w:sz w:val="22"/>
+          <w:lang w:val="es-PE"/>
+          <w14:textFill>
+            <w14:solidFill>
+              <w14:srgbClr w14:val="000000">
+                <w14:lumMod w14:val="65000"/>
+                <w14:lumOff w14:val="35000"/>
+              </w14:srgbClr>
+            </w14:solidFill>
+          </w14:textFill>
+        </w:rPr>
+        <w:t>&lt;*CorreoElectronico*&gt;</w:t>
+      </w:r>
+      <w:r>
+        <w:rPr>
+          <w:rFonts w:ascii="Arial" w:hAnsi="Arial" w:cs="Arial"/>
+          <w:color w:val="000000"/>
+          <w:sz w:val="22"/>
+          <w:lang w:val="es-PE"/>
+          <w14:textFill>
+            <w14:solidFill>
+              <w14:srgbClr w14:val="000000">
+                <w14:lumMod w14:val="65000"/>
+                <w14:lumOff w14:val="35000"/>
+              </w14:srgbClr>
+            </w14:solidFill>
+          </w14:textFill>
+        </w:rPr>
+        <w:t>&lt;-</w:t>
+      </w:r>
+      <w:r>
+        <w:rPr>
+          <w:rFonts w:ascii="Arial" w:hAnsi="Arial" w:cs="Arial"/>
+          <w:color w:val="000000"/>
+          <w:sz w:val="22"/>
+          <w:lang w:val="es-PE"/>
+          <w14:textFill>
+            <w14:solidFill>
+              <w14:srgbClr w14:val="000000">
+                <w14:lumMod w14:val="65000"/>
+                <w14:lumOff w14:val="35000"/>
+              </w14:srgbClr>
+            </w14:solidFill>
+          </w14:textFill>
+        </w:rPr>
+        <w:t>/</w:t>
+      </w:r>
+      <w:r>
+        <w:rPr>
+          <w:rFonts w:ascii="Arial" w:hAnsi="Arial" w:cs="Arial"/>
+          <w:color w:val="595959" w:themeColor="text1" w:themeTint="A6"/>
+          <w:sz w:val="22"/>
+          <w:szCs w:val="18"/>
+          <w:lang w:val="es-PE"/>
+        </w:rPr>
+        <w:t>0012-</w:t>
+      </w:r>
+      <w:r>
+        <w:rPr>
+          <w:rFonts w:ascii="Arial" w:hAnsi="Arial" w:cs="Arial"/>
+          <w:color w:val="000000"/>
+          <w:sz w:val="22"/>
+          <w:lang w:val="es-PE"/>
+          <w14:textFill>
+            <w14:solidFill>
+              <w14:srgbClr w14:val="000000">
+                <w14:lumMod w14:val="65000"/>
+                <w14:lumOff w14:val="35000"/>
+              </w14:srgbClr>
+            </w14:solidFill>
+          </w14:textFill>
+        </w:rPr>
+        <w:lastRenderedPageBreak/>
+        <w:t>CorreoElectronico&gt;&lt;-0013-CorreoElectronico2&gt;</w:t>
+      </w:r>
+      <w:r>
+        <w:rPr>
+          <w:rStyle w:val="Hyperlink"/>
+          <w:rFonts w:ascii="Arial" w:hAnsi="Arial" w:cs="Arial"/>
+          <w:sz w:val="22"/>
+          <w:u w:val="none"/>
+          <w:lang w:val="es-PE"/>
+          <w14:textFill>
+            <w14:solidFill>
+              <w14:srgbClr w14:val="0000FF">
+                <w14:lumMod w14:val="65000"/>
+                <w14:lumOff w14:val="35000"/>
+              </w14:srgbClr>
+            </w14:solidFill>
+          </w14:textFill>
+        </w:rPr>
+        <w:t xml:space="preserve"> </w:t>
+      </w:r>
+      <w:r>
+        <w:rPr>
+          <w:rFonts w:ascii="Arial" w:hAnsi="Arial" w:cs="Arial"/>
+          <w:color w:val="595959" w:themeColor="text1" w:themeTint="A6"/>
+          <w:sz w:val="22"/>
+          <w:szCs w:val="18"/>
+          <w:lang w:val="es-PE"/>
+        </w:rPr>
+        <w:t xml:space="preserve">| </w:t>
+      </w:r>
+      <w:r>
+        <w:rPr>
+          <w:rFonts w:ascii="Arial" w:hAnsi="Arial" w:cs="Arial"/>
+          <w:sz w:val="22"/>
+          <w:lang w:val="es-PE"/>
+          <w14:textFill>
+            <w14:solidFill>
+              <w14:srgbClr w14:val="000000">
+                <w14:lumMod w14:val="65000"/>
+                <w14:lumOff w14:val="35000"/>
+              </w14:srgbClr>
+            </w14:solidFill>
+          </w14:textFill>
+        </w:rPr>
+        <w:t>&lt;*CorreoElectronico2*&gt;</w:t>
+      </w:r>
+      <w:r>
+        <w:rPr>
+          <w:rFonts w:ascii="Arial" w:hAnsi="Arial" w:cs="Arial"/>
+          <w:color w:val="000000"/>
+          <w:sz w:val="22"/>
+          <w:lang w:val="es-PE"/>
+          <w14:textFill>
+            <w14:solidFill>
+              <w14:srgbClr w14:val="000000">
+                <w14:lumMod w14:val="65000"/>
+                <w14:lumOff w14:val="35000"/>
+              </w14:srgbClr>
+            </w14:solidFill>
+          </w14:textFill>
+        </w:rPr>
+        <w:t xml:space="preserve"> &lt;-</w:t>
+      </w:r>
+      <w:r>
+        <w:rPr>
+          <w:rFonts w:ascii="Arial" w:hAnsi="Arial" w:cs="Arial"/>
+          <w:color w:val="000000"/>
+          <w:sz w:val="22"/>
+          <w:lang w:val="es-PE"/>
+          <w14:textFill>
+            <w14:solidFill>
+              <w14:srgbClr w14:val="000000">
+                <w14:lumMod w14:val="65000"/>
+                <w14:lumOff w14:val="35000"/>
+              </w14:srgbClr>
+            </w14:solidFill>
+          </w14:textFill>
+        </w:rPr>
+        <w:t>/</w:t>
+      </w:r>
+      <w:r>
+        <w:rPr>
+          <w:rFonts w:ascii="Arial" w:hAnsi="Arial" w:cs="Arial"/>
+          <w:color w:val="000000"/>
+          <w:sz w:val="22"/>
+          <w:lang w:val="es-PE"/>
+          <w14:textFill>
+            <w14:solidFill>
+              <w14:srgbClr w14:val="000000">
+                <w14:lumMod w14:val="65000"/>
+                <w14:lumOff w14:val="35000"/>
+              </w14:srgbClr>
+            </w14:solidFill>
+          </w14:textFill>
+        </w:rPr>
+        <w:t>0013-CorreoElectronico2&gt;</w:t>
+      </w:r>
+    </w:p>
+    <w:p>
+      <w:pPr>
+        <w:jc w:val="center"/>
+        <w:rPr>
+          <w:rFonts w:ascii="Arial" w:hAnsi="Arial" w:cs="Arial"/>
+          <w:color w:val="595959" w:themeColor="text1" w:themeTint="A6"/>
+          <w:sz w:val="22"/>
+          <w:szCs w:val="18"/>
+          <w:lang w:val="es-PE"/>
+        </w:rPr>
+      </w:pPr>
+      <w:bookmarkStart w:id="0" w:name="_GoBack"/>
+      <w:bookmarkEnd w:id="0"/>
+    </w:p>
+    <w:p>
+      <w:pPr>
+        <w:widowControl w:val="0"/>
+        <w:autoSpaceDE w:val="0"/>
+        <w:autoSpaceDN w:val="0"/>
+        <w:adjustRightInd w:val="0"/>
+        <w:jc w:val="center"/>
+        <w:outlineLvl w:val="0"/>
+        <w:rPr>
+          <w:rFonts w:ascii="Arial" w:hAnsi="Arial" w:cs="Arial"/>
+          <w:b/>
+          <w:bCs/>
+          <w:color w:val="595959" w:themeColor="text1" w:themeTint="A6"/>
+          <w:sz w:val="32"/>
+          <w:szCs w:val="18"/>
+          <w:lang w:val="es-PE"/>
+        </w:rPr>
+      </w:pPr>
+    </w:p>
+    <w:p>
+      <w:pPr>
+        <w:widowControl w:val="0"/>
+        <w:autoSpaceDE w:val="0"/>
+        <w:autoSpaceDN w:val="0"/>
+        <w:adjustRightInd w:val="0"/>
         <w:rPr>
           <w:rFonts w:ascii="Arial" w:eastAsia="SimSun" w:hAnsi="Arial" w:cs="Arial"/>
           <w:color w:val="FF0000"/>
           <w:sz w:val="18"/>
           <w:szCs w:val="18"/>
-          <w:lang w:eastAsia="zh-CN"/>
+          <w:lang w:val="es-PE" w:eastAsia="zh-CN"/>
         </w:rPr>
       </w:pPr>
     </w:p>
@@ -4278,7 +4648,7 @@
       <w:lang w:val="it-IT" w:eastAsia="it-IT"/>
     </w:rPr>
   </w:style>
-  <w:style w:type="paragraph" w:styleId="Ttulo2">
+  <w:style w:type="paragraph" w:styleId="Heading2">
     <w:name w:val="heading 2"/>
     <w:basedOn w:val="Normal"/>
     <w:next w:val="Normal"/>
@@ -4299,13 +4669,13 @@
       <w:lang w:val="fr-FR" w:eastAsia="fr-FR"/>
     </w:rPr>
   </w:style>
-  <w:style w:type="character" w:default="1" w:styleId="Fuentedeprrafopredeter">
+  <w:style w:type="character" w:default="1" w:styleId="DefaultParagraphFont">
     <w:name w:val="Default Paragraph Font"/>
     <w:uiPriority w:val="1"/>
     <w:semiHidden/>
     <w:unhideWhenUsed/>
   </w:style>
-  <w:style w:type="table" w:default="1" w:styleId="Tablanormal">
+  <w:style w:type="table" w:default="1" w:styleId="TableNormal">
     <w:name w:val="Normal Table"/>
     <w:uiPriority w:val="99"/>
     <w:semiHidden/>
@@ -4320,13 +4690,13 @@
       </w:tblCellMar>
     </w:tblPr>
   </w:style>
-  <w:style w:type="numbering" w:default="1" w:styleId="Sinlista">
+  <w:style w:type="numbering" w:default="1" w:styleId="NoList">
     <w:name w:val="No List"/>
     <w:uiPriority w:val="99"/>
     <w:semiHidden/>
     <w:unhideWhenUsed/>
   </w:style>
-  <w:style w:type="paragraph" w:styleId="Mapadeldocumento">
+  <w:style w:type="paragraph" w:styleId="DocumentMap">
     <w:name w:val="Document Map"/>
     <w:basedOn w:val="Normal"/>
     <w:semiHidden/>
@@ -4340,7 +4710,7 @@
       <w:szCs w:val="20"/>
     </w:rPr>
   </w:style>
-  <w:style w:type="paragraph" w:styleId="Textodeglobo">
+  <w:style w:type="paragraph" w:styleId="BalloonText">
     <w:name w:val="Balloon Text"/>
     <w:basedOn w:val="Normal"/>
     <w:semiHidden/>
@@ -4351,16 +4721,16 @@
       <w:szCs w:val="16"/>
     </w:rPr>
   </w:style>
-  <w:style w:type="character" w:styleId="Hipervnculo">
+  <w:style w:type="character" w:styleId="Hyperlink">
     <w:name w:val="Hyperlink"/>
-    <w:basedOn w:val="Fuentedeprrafopredeter"/>
+    <w:basedOn w:val="DefaultParagraphFont"/>
     <w:rsid w:val="00D32FDC"/>
     <w:rPr>
       <w:color w:val="0000FF"/>
       <w:u w:val="single"/>
     </w:rPr>
   </w:style>
-  <w:style w:type="paragraph" w:styleId="Sangradetextonormal">
+  <w:style w:type="paragraph" w:styleId="BodyTextIndent">
     <w:name w:val="Body Text Indent"/>
     <w:basedOn w:val="Normal"/>
     <w:rsid w:val="007D187D"/>
@@ -4377,7 +4747,7 @@
       <w:lang w:val="en-GB" w:eastAsia="fr-FR"/>
     </w:rPr>
   </w:style>
-  <w:style w:type="paragraph" w:styleId="Sangra2detindependiente">
+  <w:style w:type="paragraph" w:styleId="BodyTextIndent2">
     <w:name w:val="Body Text Indent 2"/>
     <w:basedOn w:val="Normal"/>
     <w:rsid w:val="007D187D"/>
@@ -4394,9 +4764,9 @@
       <w:lang w:val="en-US" w:eastAsia="fr-FR"/>
     </w:rPr>
   </w:style>
-  <w:style w:type="table" w:styleId="Tablaconcuadrcula">
+  <w:style w:type="table" w:styleId="TableGrid">
     <w:name w:val="Table Grid"/>
-    <w:basedOn w:val="Tablanormal"/>
+    <w:basedOn w:val="TableNormal"/>
     <w:rsid w:val="007307D5"/>
     <w:tblPr>
       <w:tblBorders>
@@ -4468,12 +4838,12 @@
       <w:lang w:val="en-GB"/>
     </w:rPr>
   </w:style>
-  <w:style w:type="character" w:styleId="Nmerodelnea">
+  <w:style w:type="character" w:styleId="LineNumber">
     <w:name w:val="line number"/>
-    <w:basedOn w:val="Fuentedeprrafopredeter"/>
+    <w:basedOn w:val="DefaultParagraphFont"/>
     <w:rsid w:val="0029722E"/>
   </w:style>
-  <w:style w:type="paragraph" w:styleId="Prrafodelista">
+  <w:style w:type="paragraph" w:styleId="ListParagraph">
     <w:name w:val="List Paragraph"/>
     <w:basedOn w:val="Normal"/>
     <w:uiPriority w:val="34"/>
@@ -4490,7 +4860,7 @@
   </w:style>
   <w:style w:type="character" w:customStyle="1" w:styleId="jerftexto1">
     <w:name w:val="jerf_texto1"/>
-    <w:basedOn w:val="Fuentedeprrafopredeter"/>
+    <w:basedOn w:val="DefaultParagraphFont"/>
     <w:rsid w:val="00FD394A"/>
   </w:style>
 </w:styles>
@@ -4645,7 +5015,7 @@
       <w:lang w:val="it-IT" w:eastAsia="it-IT"/>
     </w:rPr>
   </w:style>
-  <w:style w:type="paragraph" w:styleId="Ttulo2">
+  <w:style w:type="paragraph" w:styleId="Heading2">
     <w:name w:val="heading 2"/>
     <w:basedOn w:val="Normal"/>
     <w:next w:val="Normal"/>
@@ -4666,13 +5036,13 @@
       <w:lang w:val="fr-FR" w:eastAsia="fr-FR"/>
     </w:rPr>
   </w:style>
-  <w:style w:type="character" w:default="1" w:styleId="Fuentedeprrafopredeter">
+  <w:style w:type="character" w:default="1" w:styleId="DefaultParagraphFont">
     <w:name w:val="Default Paragraph Font"/>
     <w:uiPriority w:val="1"/>
     <w:semiHidden/>
     <w:unhideWhenUsed/>
   </w:style>
-  <w:style w:type="table" w:default="1" w:styleId="Tablanormal">
+  <w:style w:type="table" w:default="1" w:styleId="TableNormal">
     <w:name w:val="Normal Table"/>
     <w:uiPriority w:val="99"/>
     <w:semiHidden/>
@@ -4687,13 +5057,13 @@
       </w:tblCellMar>
     </w:tblPr>
   </w:style>
-  <w:style w:type="numbering" w:default="1" w:styleId="Sinlista">
+  <w:style w:type="numbering" w:default="1" w:styleId="NoList">
     <w:name w:val="No List"/>
     <w:uiPriority w:val="99"/>
     <w:semiHidden/>
     <w:unhideWhenUsed/>
   </w:style>
-  <w:style w:type="paragraph" w:styleId="Mapadeldocumento">
+  <w:style w:type="paragraph" w:styleId="DocumentMap">
     <w:name w:val="Document Map"/>
     <w:basedOn w:val="Normal"/>
     <w:semiHidden/>
@@ -4707,7 +5077,7 @@
       <w:szCs w:val="20"/>
     </w:rPr>
   </w:style>
-  <w:style w:type="paragraph" w:styleId="Textodeglobo">
+  <w:style w:type="paragraph" w:styleId="BalloonText">
     <w:name w:val="Balloon Text"/>
     <w:basedOn w:val="Normal"/>
     <w:semiHidden/>
@@ -4718,16 +5088,16 @@
       <w:szCs w:val="16"/>
     </w:rPr>
   </w:style>
-  <w:style w:type="character" w:styleId="Hipervnculo">
+  <w:style w:type="character" w:styleId="Hyperlink">
     <w:name w:val="Hyperlink"/>
-    <w:basedOn w:val="Fuentedeprrafopredeter"/>
+    <w:basedOn w:val="DefaultParagraphFont"/>
     <w:rsid w:val="00D32FDC"/>
     <w:rPr>
       <w:color w:val="0000FF"/>
       <w:u w:val="single"/>
     </w:rPr>
   </w:style>
-  <w:style w:type="paragraph" w:styleId="Sangradetextonormal">
+  <w:style w:type="paragraph" w:styleId="BodyTextIndent">
     <w:name w:val="Body Text Indent"/>
     <w:basedOn w:val="Normal"/>
     <w:rsid w:val="007D187D"/>
@@ -4744,7 +5114,7 @@
       <w:lang w:val="en-GB" w:eastAsia="fr-FR"/>
     </w:rPr>
   </w:style>
-  <w:style w:type="paragraph" w:styleId="Sangra2detindependiente">
+  <w:style w:type="paragraph" w:styleId="BodyTextIndent2">
     <w:name w:val="Body Text Indent 2"/>
     <w:basedOn w:val="Normal"/>
     <w:rsid w:val="007D187D"/>
@@ -4761,9 +5131,9 @@
       <w:lang w:val="en-US" w:eastAsia="fr-FR"/>
     </w:rPr>
   </w:style>
-  <w:style w:type="table" w:styleId="Tablaconcuadrcula">
+  <w:style w:type="table" w:styleId="TableGrid">
     <w:name w:val="Table Grid"/>
-    <w:basedOn w:val="Tablanormal"/>
+    <w:basedOn w:val="TableNormal"/>
     <w:rsid w:val="007307D5"/>
     <w:tblPr>
       <w:tblBorders>
@@ -4835,12 +5205,12 @@
       <w:lang w:val="en-GB"/>
     </w:rPr>
   </w:style>
-  <w:style w:type="character" w:styleId="Nmerodelnea">
+  <w:style w:type="character" w:styleId="LineNumber">
     <w:name w:val="line number"/>
-    <w:basedOn w:val="Fuentedeprrafopredeter"/>
+    <w:basedOn w:val="DefaultParagraphFont"/>
     <w:rsid w:val="0029722E"/>
   </w:style>
-  <w:style w:type="paragraph" w:styleId="Prrafodelista">
+  <w:style w:type="paragraph" w:styleId="ListParagraph">
     <w:name w:val="List Paragraph"/>
     <w:basedOn w:val="Normal"/>
     <w:uiPriority w:val="34"/>
@@ -4857,7 +5227,7 @@
   </w:style>
   <w:style w:type="character" w:customStyle="1" w:styleId="jerftexto1">
     <w:name w:val="jerf_texto1"/>
-    <w:basedOn w:val="Fuentedeprrafopredeter"/>
+    <w:basedOn w:val="DefaultParagraphFont"/>
     <w:rsid w:val="00FD394A"/>
   </w:style>
 </w:styles>
@@ -5151,7 +5521,7 @@
 </file>
 
 <file path=customXml/itemProps1.xml><?xml version="1.0" encoding="utf-8"?>
-<ds:datastoreItem xmlns:ds="http://schemas.openxmlformats.org/officeDocument/2006/customXml" ds:itemID="{28E4DF5D-9D78-416F-8FDD-D6211404602B}">
+<ds:datastoreItem xmlns:ds="http://schemas.openxmlformats.org/officeDocument/2006/customXml" ds:itemID="{6396F568-9E5A-44C9-8EDE-0DE3FA834A9C}">
   <ds:schemaRefs>
     <ds:schemaRef ds:uri="http://schemas.openxmlformats.org/officeDocument/2006/bibliography"/>
   </ds:schemaRefs>

</xml_diff>